<commit_message>
COMP270 week 3 materials
</commit_message>
<xml_diff>
--- a/COMP270/03/2020-21-COMP270-03-seminar-materials.docx
+++ b/COMP270/03/2020-21-COMP270-03-seminar-materials.docx
@@ -11,6 +11,8 @@
         </w:numPr>
         <w:spacing w:line="244" w:lineRule="auto"/>
       </w:pPr>
+      <w:bookmarkStart w:id="0" w:name="_GoBack"/>
+      <w:bookmarkEnd w:id="0"/>
       <w:r>
         <w:t>An NPC is standing at location</w:t>
       </w:r>
@@ -905,15 +907,7 @@
         <w:spacing w:before="240" w:line="240" w:lineRule="auto"/>
       </w:pPr>
       <w:r>
-        <w:t>A bus travels along a straight road, heading east-</w:t>
-      </w:r>
-      <w:proofErr w:type="gramStart"/>
-      <w:r>
-        <w:t>north-east</w:t>
-      </w:r>
-      <w:proofErr w:type="gramEnd"/>
-      <w:r>
-        <w:t xml:space="preserve"> through the origin, observed by Alex, who is standing two units east and one unit south of the origin.</w:t>
+        <w:t>A bus travels along a straight road, heading east-north-east through the origin, observed by Alex, who is standing two units east and one unit south of the origin.</w:t>
       </w:r>
       <w:r>
         <w:br/>
@@ -939,13 +933,7 @@
         </m:r>
       </m:oMath>
       <w:r>
-        <w:t>-axis</w:t>
-      </w:r>
-      <w:r>
-        <w:t xml:space="preserve"> points</w:t>
-      </w:r>
-      <w:r>
-        <w:t xml:space="preserve"> north:</w:t>
+        <w:t>-axis points north:</w:t>
       </w:r>
     </w:p>
     <w:p>
@@ -1156,8 +1144,6 @@
         <w:spacing w:after="0"/>
         <w:ind w:right="0"/>
       </w:pPr>
-      <w:bookmarkStart w:id="0" w:name="_GoBack"/>
-      <w:bookmarkEnd w:id="0"/>
       <w:r>
         <w:rPr>
           <w:rStyle w:val="Maths"/>
@@ -2284,7 +2270,7 @@
                       </a:ln>
                       <a:extLst>
                         <a:ext uri="{C572A759-6A51-4108-AA02-DFA0A04FC94B}">
-                          <ma14:wrappingTextBoxFlag xmlns:lc="http://schemas.openxmlformats.org/drawingml/2006/lockedCanvas" xmlns="" xmlns:ma14="http://schemas.microsoft.com/office/mac/drawingml/2011/main" xmlns:p="http://schemas.openxmlformats.org/presentationml/2006/main" xmlns:w="http://schemas.openxmlformats.org/wordprocessingml/2006/main" xmlns:w10="urn:schemas-microsoft-com:office:word" xmlns:v="urn:schemas-microsoft-com:vml" xmlns:o="urn:schemas-microsoft-com:office:office" val="1"/>
+                          <ma14:wrappingTextBoxFlag xmlns:o="urn:schemas-microsoft-com:office:office" xmlns:v="urn:schemas-microsoft-com:vml" xmlns:w10="urn:schemas-microsoft-com:office:word" xmlns:w="http://schemas.openxmlformats.org/wordprocessingml/2006/main" xmlns:p="http://schemas.openxmlformats.org/presentationml/2006/main" xmlns:ma14="http://schemas.microsoft.com/office/mac/drawingml/2011/main" xmlns="" xmlns:lc="http://schemas.openxmlformats.org/drawingml/2006/lockedCanvas" val="1"/>
                         </a:ext>
                       </a:extLst>
                     </wps:spPr>
@@ -4886,6 +4872,23 @@
 </file>
 
 <file path=customXml/item1.xml><?xml version="1.0" encoding="utf-8"?>
+<?mso-contentType ?>
+<FormTemplates xmlns="http://schemas.microsoft.com/sharepoint/v3/contenttype/forms">
+  <Display>DocumentLibraryForm</Display>
+  <Edit>DocumentLibraryForm</Edit>
+  <New>DocumentLibraryForm</New>
+</FormTemplates>
+</file>
+
+<file path=customXml/item2.xml><?xml version="1.0" encoding="utf-8"?>
+<p:properties xmlns:p="http://schemas.microsoft.com/office/2006/metadata/properties" xmlns:xsi="http://www.w3.org/2001/XMLSchema-instance" xmlns:pc="http://schemas.microsoft.com/office/infopath/2007/PartnerControls">
+  <documentManagement>
+    <MediaServiceKeyPoints xmlns="71af3243-3dd4-4a8d-8c0d-dd76da1f02a5" xsi:nil="true"/>
+  </documentManagement>
+</p:properties>
+</file>
+
+<file path=customXml/item3.xml><?xml version="1.0" encoding="utf-8"?>
 <ct:contentTypeSchema xmlns:ct="http://schemas.microsoft.com/office/2006/metadata/contentType" xmlns:ma="http://schemas.microsoft.com/office/2006/metadata/properties/metaAttributes" ct:_="" ma:_="" ma:contentTypeName="Document" ma:contentTypeID="0x01010079F111ED35F8CC479449609E8A0923A6" ma:contentTypeVersion="11" ma:contentTypeDescription="Create a new document." ma:contentTypeScope="" ma:versionID="1c2eb7a32e66fb6e4260f3771546a5e2">
   <xsd:schema xmlns:xsd="http://www.w3.org/2001/XMLSchema" xmlns:xs="http://www.w3.org/2001/XMLSchema" xmlns:p="http://schemas.microsoft.com/office/2006/metadata/properties" xmlns:ns2="71af3243-3dd4-4a8d-8c0d-dd76da1f02a5" xmlns:ns3="16c05727-aa75-4e4a-9b5f-8a80a1165891" targetNamespace="http://schemas.microsoft.com/office/2006/metadata/properties" ma:root="true" ma:fieldsID="04e1f6479c48b08974ba73b5ca973489" ns2:_="" ns3:_="">
     <xsd:import namespace="71af3243-3dd4-4a8d-8c0d-dd76da1f02a5"/>
@@ -5096,28 +5099,29 @@
 </ct:contentTypeSchema>
 </file>
 
-<file path=customXml/item2.xml><?xml version="1.0" encoding="utf-8"?>
-<p:properties xmlns:p="http://schemas.microsoft.com/office/2006/metadata/properties" xmlns:xsi="http://www.w3.org/2001/XMLSchema-instance" xmlns:pc="http://schemas.microsoft.com/office/infopath/2007/PartnerControls">
-  <documentManagement>
-    <MediaServiceKeyPoints xmlns="71af3243-3dd4-4a8d-8c0d-dd76da1f02a5" xsi:nil="true"/>
-  </documentManagement>
-</p:properties>
-</file>
-
-<file path=customXml/item3.xml><?xml version="1.0" encoding="utf-8"?>
-<?mso-contentType ?>
-<FormTemplates xmlns="http://schemas.microsoft.com/sharepoint/v3/contenttype/forms">
-  <Display>DocumentLibraryForm</Display>
-  <Edit>DocumentLibraryForm</Edit>
-  <New>DocumentLibraryForm</New>
-</FormTemplates>
-</file>
-
 <file path=customXml/item4.xml><?xml version="1.0" encoding="utf-8"?>
 <b:Sources xmlns:b="http://schemas.openxmlformats.org/officeDocument/2006/bibliography" xmlns="http://schemas.openxmlformats.org/officeDocument/2006/bibliography" SelectedStyle="\APASixthEditionOfficeOnline.xsl" StyleName="APA" Version="6"/>
 </file>
 
 <file path=customXml/itemProps1.xml><?xml version="1.0" encoding="utf-8"?>
+<ds:datastoreItem xmlns:ds="http://schemas.openxmlformats.org/officeDocument/2006/customXml" ds:itemID="{3A3CBC56-D0C2-4C95-83FC-0F95D866C298}">
+  <ds:schemaRefs>
+    <ds:schemaRef ds:uri="http://schemas.microsoft.com/sharepoint/v3/contenttype/forms"/>
+  </ds:schemaRefs>
+</ds:datastoreItem>
+</file>
+
+<file path=customXml/itemProps2.xml><?xml version="1.0" encoding="utf-8"?>
+<ds:datastoreItem xmlns:ds="http://schemas.openxmlformats.org/officeDocument/2006/customXml" ds:itemID="{7F3DA2EC-68C9-4C94-AD7C-A9B5F46A07C9}">
+  <ds:schemaRefs>
+    <ds:schemaRef ds:uri="http://schemas.microsoft.com/office/2006/metadata/properties"/>
+    <ds:schemaRef ds:uri="http://schemas.microsoft.com/office/infopath/2007/PartnerControls"/>
+    <ds:schemaRef ds:uri="71af3243-3dd4-4a8d-8c0d-dd76da1f02a5"/>
+  </ds:schemaRefs>
+</ds:datastoreItem>
+</file>
+
+<file path=customXml/itemProps3.xml><?xml version="1.0" encoding="utf-8"?>
 <ds:datastoreItem xmlns:ds="http://schemas.openxmlformats.org/officeDocument/2006/customXml" ds:itemID="{5B481176-7B76-480D-954C-7559E621589B}">
   <ds:schemaRefs>
     <ds:schemaRef ds:uri="http://schemas.microsoft.com/office/2006/metadata/contentType"/>
@@ -5136,26 +5140,8 @@
 </ds:datastoreItem>
 </file>
 
-<file path=customXml/itemProps2.xml><?xml version="1.0" encoding="utf-8"?>
-<ds:datastoreItem xmlns:ds="http://schemas.openxmlformats.org/officeDocument/2006/customXml" ds:itemID="{7F3DA2EC-68C9-4C94-AD7C-A9B5F46A07C9}">
-  <ds:schemaRefs>
-    <ds:schemaRef ds:uri="http://schemas.microsoft.com/office/2006/metadata/properties"/>
-    <ds:schemaRef ds:uri="http://schemas.microsoft.com/office/infopath/2007/PartnerControls"/>
-    <ds:schemaRef ds:uri="71af3243-3dd4-4a8d-8c0d-dd76da1f02a5"/>
-  </ds:schemaRefs>
-</ds:datastoreItem>
-</file>
-
-<file path=customXml/itemProps3.xml><?xml version="1.0" encoding="utf-8"?>
-<ds:datastoreItem xmlns:ds="http://schemas.openxmlformats.org/officeDocument/2006/customXml" ds:itemID="{3A3CBC56-D0C2-4C95-83FC-0F95D866C298}">
-  <ds:schemaRefs>
-    <ds:schemaRef ds:uri="http://schemas.microsoft.com/sharepoint/v3/contenttype/forms"/>
-  </ds:schemaRefs>
-</ds:datastoreItem>
-</file>
-
 <file path=customXml/itemProps4.xml><?xml version="1.0" encoding="utf-8"?>
-<ds:datastoreItem xmlns:ds="http://schemas.openxmlformats.org/officeDocument/2006/customXml" ds:itemID="{D271888D-4374-447C-AB54-9F8B9E0D77EC}">
+<ds:datastoreItem xmlns:ds="http://schemas.openxmlformats.org/officeDocument/2006/customXml" ds:itemID="{4218DE56-E055-4DC6-A9FE-49F3762E1160}">
   <ds:schemaRefs>
     <ds:schemaRef ds:uri="http://schemas.openxmlformats.org/officeDocument/2006/bibliography"/>
   </ds:schemaRefs>

</xml_diff>